<commit_message>
Updated the Meetings Log document
</commit_message>
<xml_diff>
--- a/YoureFiredMeetings.docx
+++ b/YoureFiredMeetings.docx
@@ -142,33 +142,20 @@
         </w:numPr>
       </w:pPr>
       <w:r>
-        <w:t xml:space="preserve">Need to familiarize ourselves with the </w:t>
-      </w:r>
-      <w:proofErr w:type="gramStart"/>
-      <w:r>
-        <w:t>code-base</w:t>
-      </w:r>
-      <w:proofErr w:type="gramEnd"/>
-      <w:r>
-        <w:t xml:space="preserve"> we have inherited</w:t>
-      </w:r>
-    </w:p>
-    <w:p>
-      <w:pPr>
-        <w:pStyle w:val="ListParagraph"/>
-        <w:numPr>
-          <w:ilvl w:val="0"/>
-          <w:numId w:val="1"/>
-        </w:numPr>
-      </w:pPr>
-      <w:r>
-        <w:t xml:space="preserve">Need to familiarize ourselves with Python3.7.4 and </w:t>
-      </w:r>
-      <w:proofErr w:type="spellStart"/>
-      <w:r>
-        <w:t>PyGame</w:t>
-      </w:r>
-      <w:proofErr w:type="spellEnd"/>
+        <w:t>Need to familiarize ourselves with the code-base we have inherited</w:t>
+      </w:r>
+    </w:p>
+    <w:p>
+      <w:pPr>
+        <w:pStyle w:val="ListParagraph"/>
+        <w:numPr>
+          <w:ilvl w:val="0"/>
+          <w:numId w:val="1"/>
+        </w:numPr>
+      </w:pPr>
+      <w:r>
+        <w:t>Need to familiarize ourselves with Python3.7.4 and PyGame</w:t>
+      </w:r>
     </w:p>
     <w:p>
       <w:pPr>
@@ -283,58 +270,42 @@
           <w:numId w:val="1"/>
         </w:numPr>
       </w:pPr>
-      <w:proofErr w:type="gramStart"/>
-      <w:r>
-        <w:t>Qui :</w:t>
-      </w:r>
-      <w:proofErr w:type="gramEnd"/>
-      <w:r>
-        <w:t xml:space="preserve"> Scoreboard</w:t>
-      </w:r>
-    </w:p>
-    <w:p>
-      <w:pPr>
-        <w:pStyle w:val="ListParagraph"/>
-        <w:numPr>
-          <w:ilvl w:val="1"/>
-          <w:numId w:val="1"/>
-        </w:numPr>
-      </w:pPr>
-      <w:proofErr w:type="gramStart"/>
-      <w:r>
-        <w:t>Cole :</w:t>
-      </w:r>
-      <w:proofErr w:type="gramEnd"/>
-      <w:r>
-        <w:t xml:space="preserve"> If you sink a ship, you can move one of your ships (BE CAREFUL TO NOT RUIN A GAMEBOARD)</w:t>
-      </w:r>
-    </w:p>
-    <w:p>
-      <w:pPr>
-        <w:pStyle w:val="ListParagraph"/>
-        <w:numPr>
-          <w:ilvl w:val="1"/>
-          <w:numId w:val="1"/>
-        </w:numPr>
-      </w:pPr>
-      <w:proofErr w:type="gramStart"/>
-      <w:r>
-        <w:t>Cameron :</w:t>
-      </w:r>
-      <w:proofErr w:type="gramEnd"/>
-      <w:r>
-        <w:t xml:space="preserve"> Sound Effects (MAKE SURE TO HAVE WORKS CITED)</w:t>
-      </w:r>
-    </w:p>
-    <w:p>
-      <w:pPr>
-        <w:pStyle w:val="ListParagraph"/>
-        <w:numPr>
-          <w:ilvl w:val="1"/>
-          <w:numId w:val="1"/>
-        </w:numPr>
-      </w:pPr>
-      <w:proofErr w:type="gramStart"/>
+      <w:r>
+        <w:t>Qui : Scoreboard</w:t>
+      </w:r>
+    </w:p>
+    <w:p>
+      <w:pPr>
+        <w:pStyle w:val="ListParagraph"/>
+        <w:numPr>
+          <w:ilvl w:val="1"/>
+          <w:numId w:val="1"/>
+        </w:numPr>
+      </w:pPr>
+      <w:r>
+        <w:t>Cole : If you sink a ship, you can move one of your ships (BE CAREFUL TO NOT RUIN A GAMEBOARD)</w:t>
+      </w:r>
+    </w:p>
+    <w:p>
+      <w:pPr>
+        <w:pStyle w:val="ListParagraph"/>
+        <w:numPr>
+          <w:ilvl w:val="1"/>
+          <w:numId w:val="1"/>
+        </w:numPr>
+      </w:pPr>
+      <w:r>
+        <w:t>Cameron : Sound Effects (MAKE SURE TO HAVE WORKS CITED)</w:t>
+      </w:r>
+    </w:p>
+    <w:p>
+      <w:pPr>
+        <w:pStyle w:val="ListParagraph"/>
+        <w:numPr>
+          <w:ilvl w:val="1"/>
+          <w:numId w:val="1"/>
+        </w:numPr>
+      </w:pPr>
       <w:r>
         <w:t>A</w:t>
       </w:r>
@@ -342,11 +313,7 @@
         <w:t xml:space="preserve">fnan </w:t>
       </w:r>
       <w:r>
-        <w:t>:</w:t>
-      </w:r>
-      <w:proofErr w:type="gramEnd"/>
-      <w:r>
-        <w:t xml:space="preserve"> Special Shot (Nuke / 3x3 attack)</w:t>
+        <w:t>: Special Shot (Nuke / 3x3 attack)</w:t>
       </w:r>
     </w:p>
     <w:p>
@@ -424,33 +391,20 @@
         </w:numPr>
       </w:pPr>
       <w:r>
-        <w:t xml:space="preserve">Need to familiarize ourselves with the </w:t>
-      </w:r>
-      <w:proofErr w:type="gramStart"/>
-      <w:r>
-        <w:t>code-base</w:t>
-      </w:r>
-      <w:proofErr w:type="gramEnd"/>
-      <w:r>
-        <w:t xml:space="preserve"> we have inherited</w:t>
-      </w:r>
-    </w:p>
-    <w:p>
-      <w:pPr>
-        <w:pStyle w:val="ListParagraph"/>
-        <w:numPr>
-          <w:ilvl w:val="0"/>
-          <w:numId w:val="1"/>
-        </w:numPr>
-      </w:pPr>
-      <w:r>
-        <w:t xml:space="preserve">Need to familiarize ourselves with Python3.7.4 and </w:t>
-      </w:r>
-      <w:proofErr w:type="spellStart"/>
-      <w:r>
-        <w:t>PyGame</w:t>
-      </w:r>
-      <w:proofErr w:type="spellEnd"/>
+        <w:t>Need to familiarize ourselves with the code-base we have inherited</w:t>
+      </w:r>
+    </w:p>
+    <w:p>
+      <w:pPr>
+        <w:pStyle w:val="ListParagraph"/>
+        <w:numPr>
+          <w:ilvl w:val="0"/>
+          <w:numId w:val="1"/>
+        </w:numPr>
+      </w:pPr>
+      <w:r>
+        <w:t>Need to familiarize ourselves with Python3.7.4 and PyGame</w:t>
+      </w:r>
     </w:p>
     <w:p>
       <w:pPr>
@@ -502,43 +456,20 @@
           <w:numId w:val="1"/>
         </w:numPr>
       </w:pPr>
-      <w:proofErr w:type="spellStart"/>
-      <w:r>
-        <w:t>EasyAI</w:t>
-      </w:r>
-      <w:proofErr w:type="spellEnd"/>
-      <w:r>
-        <w:t xml:space="preserve"> / </w:t>
-      </w:r>
-      <w:proofErr w:type="spellStart"/>
-      <w:r>
-        <w:t>MediumAI</w:t>
-      </w:r>
-      <w:proofErr w:type="spellEnd"/>
-      <w:r>
-        <w:t xml:space="preserve"> / </w:t>
-      </w:r>
-      <w:proofErr w:type="spellStart"/>
-      <w:r>
-        <w:t>HardAI</w:t>
-      </w:r>
-      <w:proofErr w:type="spellEnd"/>
-    </w:p>
-    <w:p>
-      <w:pPr>
-        <w:pStyle w:val="ListParagraph"/>
-        <w:numPr>
-          <w:ilvl w:val="0"/>
-          <w:numId w:val="1"/>
-        </w:numPr>
-      </w:pPr>
-      <w:proofErr w:type="gramStart"/>
-      <w:r>
-        <w:t>ALL :</w:t>
-      </w:r>
-      <w:proofErr w:type="gramEnd"/>
-      <w:r>
-        <w:t xml:space="preserve"> Fix game rules</w:t>
+      <w:r>
+        <w:t>EasyAI / MediumAI / HardAI</w:t>
+      </w:r>
+    </w:p>
+    <w:p>
+      <w:pPr>
+        <w:pStyle w:val="ListParagraph"/>
+        <w:numPr>
+          <w:ilvl w:val="0"/>
+          <w:numId w:val="1"/>
+        </w:numPr>
+      </w:pPr>
+      <w:r>
+        <w:t>ALL : Fix game rules</w:t>
       </w:r>
     </w:p>
     <w:p>
@@ -698,33 +629,20 @@
         </w:numPr>
       </w:pPr>
       <w:r>
-        <w:t xml:space="preserve">Need to familiarize ourselves with the </w:t>
-      </w:r>
-      <w:proofErr w:type="gramStart"/>
-      <w:r>
-        <w:t>code-base</w:t>
-      </w:r>
-      <w:proofErr w:type="gramEnd"/>
-      <w:r>
-        <w:t xml:space="preserve"> we have inherited</w:t>
-      </w:r>
-    </w:p>
-    <w:p>
-      <w:pPr>
-        <w:pStyle w:val="ListParagraph"/>
-        <w:numPr>
-          <w:ilvl w:val="0"/>
-          <w:numId w:val="1"/>
-        </w:numPr>
-      </w:pPr>
-      <w:r>
-        <w:t xml:space="preserve">Need to familiarize ourselves with Python3.7.4 and </w:t>
-      </w:r>
-      <w:proofErr w:type="spellStart"/>
-      <w:r>
-        <w:t>PyGame</w:t>
-      </w:r>
-      <w:proofErr w:type="spellEnd"/>
+        <w:t>Need to familiarize ourselves with the code-base we have inherited</w:t>
+      </w:r>
+    </w:p>
+    <w:p>
+      <w:pPr>
+        <w:pStyle w:val="ListParagraph"/>
+        <w:numPr>
+          <w:ilvl w:val="0"/>
+          <w:numId w:val="1"/>
+        </w:numPr>
+      </w:pPr>
+      <w:r>
+        <w:t>Need to familiarize ourselves with Python3.7.4 and PyGame</w:t>
+      </w:r>
     </w:p>
     <w:p>
       <w:pPr>
@@ -776,43 +694,20 @@
           <w:numId w:val="1"/>
         </w:numPr>
       </w:pPr>
-      <w:proofErr w:type="spellStart"/>
-      <w:r>
-        <w:t>EasyAI</w:t>
-      </w:r>
-      <w:proofErr w:type="spellEnd"/>
-      <w:r>
-        <w:t xml:space="preserve"> / </w:t>
-      </w:r>
-      <w:proofErr w:type="spellStart"/>
-      <w:r>
-        <w:t>MediumAI</w:t>
-      </w:r>
-      <w:proofErr w:type="spellEnd"/>
-      <w:r>
-        <w:t xml:space="preserve"> / </w:t>
-      </w:r>
-      <w:proofErr w:type="spellStart"/>
-      <w:r>
-        <w:t>HardAI</w:t>
-      </w:r>
-      <w:proofErr w:type="spellEnd"/>
-    </w:p>
-    <w:p>
-      <w:pPr>
-        <w:pStyle w:val="ListParagraph"/>
-        <w:numPr>
-          <w:ilvl w:val="0"/>
-          <w:numId w:val="1"/>
-        </w:numPr>
-      </w:pPr>
-      <w:proofErr w:type="gramStart"/>
-      <w:r>
-        <w:t>ALL :</w:t>
-      </w:r>
-      <w:proofErr w:type="gramEnd"/>
-      <w:r>
-        <w:t xml:space="preserve"> Fix game rules</w:t>
+      <w:r>
+        <w:t>EasyAI / MediumAI / HardAI</w:t>
+      </w:r>
+    </w:p>
+    <w:p>
+      <w:pPr>
+        <w:pStyle w:val="ListParagraph"/>
+        <w:numPr>
+          <w:ilvl w:val="0"/>
+          <w:numId w:val="1"/>
+        </w:numPr>
+      </w:pPr>
+      <w:r>
+        <w:t>ALL : Fix game rules</w:t>
       </w:r>
     </w:p>
     <w:p>
@@ -881,13 +776,8 @@
         </w:numPr>
       </w:pPr>
       <w:r>
-        <w:t xml:space="preserve">Make UML Class-Diagram for each file in the inherited </w:t>
-      </w:r>
-      <w:proofErr w:type="gramStart"/>
-      <w:r>
-        <w:t>code-base</w:t>
-      </w:r>
-      <w:proofErr w:type="gramEnd"/>
+        <w:t>Make UML Class-Diagram for each file in the inherited code-base</w:t>
+      </w:r>
     </w:p>
     <w:p>
       <w:pPr>
@@ -944,19 +834,7 @@
       </w:pPr>
       <w:r>
         <w:lastRenderedPageBreak/>
-        <w:t xml:space="preserve">“Five Guys” Team Meeting </w:t>
-      </w:r>
-      <w:r>
-        <w:t>4</w:t>
-      </w:r>
-      <w:r>
-        <w:t xml:space="preserve"> – 10/</w:t>
-      </w:r>
-      <w:r>
-        <w:t>7</w:t>
-      </w:r>
-      <w:r>
-        <w:t>/19</w:t>
+        <w:t>“Five Guys” Team Meeting 4 – 10/7/19</w:t>
       </w:r>
     </w:p>
     <w:p>
@@ -1070,13 +948,8 @@
         </w:numPr>
       </w:pPr>
       <w:r>
-        <w:t xml:space="preserve">Python3.7.4 and </w:t>
-      </w:r>
-      <w:proofErr w:type="spellStart"/>
-      <w:r>
-        <w:t>PyGame</w:t>
-      </w:r>
-      <w:proofErr w:type="spellEnd"/>
+        <w:t>Python3.7.4 and PyGame</w:t>
+      </w:r>
     </w:p>
     <w:p>
       <w:pPr>
@@ -1116,27 +989,9 @@
           <w:numId w:val="1"/>
         </w:numPr>
       </w:pPr>
-      <w:proofErr w:type="spellStart"/>
-      <w:r>
-        <w:t>EasyAI</w:t>
-      </w:r>
-      <w:proofErr w:type="spellEnd"/>
-      <w:r>
-        <w:t xml:space="preserve"> / </w:t>
-      </w:r>
-      <w:proofErr w:type="spellStart"/>
-      <w:r>
-        <w:t>MediumAI</w:t>
-      </w:r>
-      <w:proofErr w:type="spellEnd"/>
-      <w:r>
-        <w:t xml:space="preserve"> / </w:t>
-      </w:r>
-      <w:proofErr w:type="spellStart"/>
-      <w:r>
-        <w:t>HardAI</w:t>
-      </w:r>
-      <w:proofErr w:type="spellEnd"/>
+      <w:r>
+        <w:t>EasyAI / MediumAI / HardAI</w:t>
+      </w:r>
     </w:p>
     <w:p>
       <w:pPr>
@@ -1219,15 +1074,7 @@
         </w:numPr>
       </w:pPr>
       <w:r>
-        <w:t xml:space="preserve">Discussed questions we had about the </w:t>
-      </w:r>
-      <w:proofErr w:type="gramStart"/>
-      <w:r>
-        <w:t>code-base</w:t>
-      </w:r>
-      <w:proofErr w:type="gramEnd"/>
-      <w:r>
-        <w:t xml:space="preserve"> between each other</w:t>
+        <w:t>Discussed questions we had about the code-base between each other</w:t>
       </w:r>
     </w:p>
     <w:p>
@@ -1293,19 +1140,7 @@
       </w:pPr>
       <w:r>
         <w:lastRenderedPageBreak/>
-        <w:t xml:space="preserve">“Five Guys” Team Meeting </w:t>
-      </w:r>
-      <w:r>
-        <w:t>5</w:t>
-      </w:r>
-      <w:r>
-        <w:t xml:space="preserve"> – 10/</w:t>
-      </w:r>
-      <w:r>
-        <w:t>9</w:t>
-      </w:r>
-      <w:r>
-        <w:t>/19</w:t>
+        <w:t>“Five Guys” Team Meeting 5 – 10/9/19</w:t>
       </w:r>
     </w:p>
     <w:p>
@@ -1319,10 +1154,7 @@
       </w:r>
       <w:r>
         <w:tab/>
-        <w:t>Rob, Qui, Beau</w:t>
-      </w:r>
-      <w:r>
-        <w:t>, Afnan</w:t>
+        <w:t>Rob, Qui, Beau, Afnan</w:t>
       </w:r>
     </w:p>
     <w:p>
@@ -1407,13 +1239,8 @@
         </w:numPr>
       </w:pPr>
       <w:r>
-        <w:t xml:space="preserve">Python3.7.4 and </w:t>
-      </w:r>
-      <w:proofErr w:type="spellStart"/>
-      <w:r>
-        <w:t>PyGame</w:t>
-      </w:r>
-      <w:proofErr w:type="spellEnd"/>
+        <w:t>Python3.7.4 and PyGame</w:t>
+      </w:r>
     </w:p>
     <w:p>
       <w:pPr>
@@ -1453,13 +1280,8 @@
           <w:numId w:val="1"/>
         </w:numPr>
       </w:pPr>
-      <w:proofErr w:type="spellStart"/>
-      <w:r>
-        <w:t>EasyAI</w:t>
-      </w:r>
-      <w:proofErr w:type="spellEnd"/>
-      <w:r>
-        <w:t xml:space="preserve"> </w:t>
+      <w:r>
+        <w:t xml:space="preserve">EasyAI </w:t>
       </w:r>
     </w:p>
     <w:p>
@@ -1483,38 +1305,20 @@
         </w:numPr>
       </w:pPr>
       <w:r>
-        <w:t xml:space="preserve">follow </w:t>
-      </w:r>
-      <w:proofErr w:type="spellStart"/>
-      <w:r>
-        <w:t>trackRects</w:t>
-      </w:r>
-      <w:proofErr w:type="spellEnd"/>
-      <w:r>
-        <w:t xml:space="preserve"> from “if </w:t>
-      </w:r>
-      <w:proofErr w:type="spellStart"/>
-      <w:r>
-        <w:t>isPoint</w:t>
-      </w:r>
-      <w:proofErr w:type="spellEnd"/>
-      <w:r>
-        <w:t>...” on down</w:t>
-      </w:r>
-    </w:p>
-    <w:p>
-      <w:pPr>
-        <w:pStyle w:val="ListParagraph"/>
-        <w:numPr>
-          <w:ilvl w:val="1"/>
-          <w:numId w:val="1"/>
-        </w:numPr>
-      </w:pPr>
-      <w:proofErr w:type="spellStart"/>
+        <w:t>follow trackRects from “if isPoint...” on down</w:t>
+      </w:r>
+    </w:p>
+    <w:p>
+      <w:pPr>
+        <w:pStyle w:val="ListParagraph"/>
+        <w:numPr>
+          <w:ilvl w:val="1"/>
+          <w:numId w:val="1"/>
+        </w:numPr>
+      </w:pPr>
       <w:r>
         <w:t>MediumAI</w:t>
       </w:r>
-      <w:proofErr w:type="spellEnd"/>
     </w:p>
     <w:p>
       <w:pPr>
@@ -1524,18 +1328,8 @@
           <w:numId w:val="1"/>
         </w:numPr>
       </w:pPr>
-      <w:proofErr w:type="gramStart"/>
-      <w:r>
-        <w:t>if(</w:t>
-      </w:r>
-      <w:proofErr w:type="spellStart"/>
-      <w:proofErr w:type="gramEnd"/>
-      <w:r>
-        <w:t>globalShipHitsAI</w:t>
-      </w:r>
-      <w:proofErr w:type="spellEnd"/>
-      <w:r>
-        <w:t xml:space="preserve"> is not null)</w:t>
+      <w:r>
+        <w:t>if(globalShipHitsAI is not null)</w:t>
       </w:r>
     </w:p>
     <w:p>
@@ -1547,15 +1341,7 @@
         </w:numPr>
       </w:pPr>
       <w:r>
-        <w:t xml:space="preserve">use </w:t>
-      </w:r>
-      <w:proofErr w:type="spellStart"/>
-      <w:r>
-        <w:t>fireAdjacent</w:t>
-      </w:r>
-      <w:proofErr w:type="spellEnd"/>
-      <w:r>
-        <w:t xml:space="preserve"> function to generate ROW and COL to fire on</w:t>
+        <w:t>use fireAdjacent function to generate ROW and COL to fire on</w:t>
       </w:r>
     </w:p>
     <w:p>
@@ -1590,13 +1376,8 @@
           <w:numId w:val="1"/>
         </w:numPr>
       </w:pPr>
-      <w:proofErr w:type="spellStart"/>
-      <w:r>
-        <w:t>globalShipHitsAI</w:t>
-      </w:r>
-      <w:proofErr w:type="spellEnd"/>
-      <w:r>
-        <w:t xml:space="preserve"> = remove coordinates of ONLY the sunk ship</w:t>
+      <w:r>
+        <w:t>globalShipHitsAI = remove coordinates of ONLY the sunk ship</w:t>
       </w:r>
     </w:p>
     <w:p>
@@ -1607,19 +1388,9 @@
           <w:numId w:val="1"/>
         </w:numPr>
       </w:pPr>
-      <w:proofErr w:type="spellStart"/>
-      <w:r>
-        <w:t>globalShipMissAI</w:t>
-      </w:r>
-      <w:proofErr w:type="spellEnd"/>
-      <w:r>
-        <w:t xml:space="preserve"> = </w:t>
-      </w:r>
-      <w:proofErr w:type="gramStart"/>
-      <w:r>
-        <w:t>null ???</w:t>
-      </w:r>
-      <w:proofErr w:type="gramEnd"/>
+      <w:r>
+        <w:t>globalShipMissAI = null ???</w:t>
+      </w:r>
     </w:p>
     <w:p>
       <w:pPr>
@@ -1642,13 +1413,8 @@
         </w:numPr>
       </w:pPr>
       <w:r>
-        <w:t xml:space="preserve">add coordinate to </w:t>
-      </w:r>
-      <w:proofErr w:type="spellStart"/>
-      <w:r>
-        <w:t>globalShipHitsAI</w:t>
-      </w:r>
-      <w:proofErr w:type="spellEnd"/>
+        <w:t>add coordinate to globalShipHitsAI</w:t>
+      </w:r>
     </w:p>
     <w:p>
       <w:pPr>
@@ -1671,18 +1437,8 @@
         </w:numPr>
       </w:pPr>
       <w:r>
-        <w:t xml:space="preserve">add coordinate to </w:t>
-      </w:r>
-      <w:proofErr w:type="spellStart"/>
-      <w:proofErr w:type="gramStart"/>
-      <w:r>
-        <w:t>globalShipMissAI</w:t>
-      </w:r>
-      <w:proofErr w:type="spellEnd"/>
-      <w:r>
-        <w:t xml:space="preserve"> ???</w:t>
-      </w:r>
-      <w:proofErr w:type="gramEnd"/>
+        <w:t>add coordinate to globalShipMissAI ???</w:t>
+      </w:r>
     </w:p>
     <w:p>
       <w:pPr>
@@ -1729,27 +1485,20 @@
         </w:numPr>
       </w:pPr>
       <w:r>
-        <w:t xml:space="preserve">add coordinate to </w:t>
-      </w:r>
-      <w:proofErr w:type="spellStart"/>
-      <w:r>
-        <w:t>globalShipHitsAI</w:t>
-      </w:r>
-      <w:proofErr w:type="spellEnd"/>
-    </w:p>
-    <w:p>
-      <w:pPr>
-        <w:pStyle w:val="ListParagraph"/>
-        <w:numPr>
-          <w:ilvl w:val="1"/>
-          <w:numId w:val="1"/>
-        </w:numPr>
-      </w:pPr>
-      <w:proofErr w:type="spellStart"/>
+        <w:t>add coordinate to globalShipHitsAI</w:t>
+      </w:r>
+    </w:p>
+    <w:p>
+      <w:pPr>
+        <w:pStyle w:val="ListParagraph"/>
+        <w:numPr>
+          <w:ilvl w:val="1"/>
+          <w:numId w:val="1"/>
+        </w:numPr>
+      </w:pPr>
       <w:r>
         <w:t>HardAI</w:t>
       </w:r>
-      <w:proofErr w:type="spellEnd"/>
     </w:p>
     <w:p>
       <w:pPr>
@@ -1772,15 +1521,7 @@
         </w:numPr>
       </w:pPr>
       <w:r>
-        <w:t xml:space="preserve">Discussed questions we had about the </w:t>
-      </w:r>
-      <w:proofErr w:type="gramStart"/>
-      <w:r>
-        <w:t>code-base</w:t>
-      </w:r>
-      <w:proofErr w:type="gramEnd"/>
-      <w:r>
-        <w:t xml:space="preserve"> between each other</w:t>
+        <w:t>Discussed questions we had about the code-base between each other</w:t>
       </w:r>
     </w:p>
     <w:p>
@@ -1827,83 +1568,956 @@
           <w:numId w:val="1"/>
         </w:numPr>
       </w:pPr>
-      <w:proofErr w:type="spellStart"/>
       <w:r>
         <w:t>trackRectsHuman</w:t>
       </w:r>
-      <w:proofErr w:type="spellEnd"/>
-    </w:p>
-    <w:p>
-      <w:pPr>
-        <w:pStyle w:val="ListParagraph"/>
-        <w:numPr>
-          <w:ilvl w:val="1"/>
-          <w:numId w:val="1"/>
-        </w:numPr>
-      </w:pPr>
-      <w:proofErr w:type="spellStart"/>
+    </w:p>
+    <w:p>
+      <w:pPr>
+        <w:pStyle w:val="ListParagraph"/>
+        <w:numPr>
+          <w:ilvl w:val="1"/>
+          <w:numId w:val="1"/>
+        </w:numPr>
+      </w:pPr>
       <w:r>
         <w:t>trackRectsAI</w:t>
       </w:r>
-      <w:proofErr w:type="spellEnd"/>
-    </w:p>
-    <w:p>
-      <w:pPr>
-        <w:pStyle w:val="ListParagraph"/>
-        <w:numPr>
-          <w:ilvl w:val="1"/>
-          <w:numId w:val="1"/>
-        </w:numPr>
-      </w:pPr>
-      <w:proofErr w:type="spellStart"/>
+    </w:p>
+    <w:p>
+      <w:pPr>
+        <w:pStyle w:val="ListParagraph"/>
+        <w:numPr>
+          <w:ilvl w:val="1"/>
+          <w:numId w:val="1"/>
+        </w:numPr>
+      </w:pPr>
       <w:r>
         <w:t>printRectsHuman</w:t>
       </w:r>
-      <w:proofErr w:type="spellEnd"/>
-    </w:p>
-    <w:p>
-      <w:pPr>
-        <w:pStyle w:val="ListParagraph"/>
-        <w:numPr>
-          <w:ilvl w:val="1"/>
-          <w:numId w:val="1"/>
-        </w:numPr>
-      </w:pPr>
-      <w:proofErr w:type="spellStart"/>
+    </w:p>
+    <w:p>
+      <w:pPr>
+        <w:pStyle w:val="ListParagraph"/>
+        <w:numPr>
+          <w:ilvl w:val="1"/>
+          <w:numId w:val="1"/>
+        </w:numPr>
+      </w:pPr>
       <w:r>
         <w:t>printRectsAI</w:t>
       </w:r>
-      <w:proofErr w:type="spellEnd"/>
-    </w:p>
-    <w:p>
-      <w:pPr>
-        <w:pStyle w:val="ListParagraph"/>
-        <w:numPr>
-          <w:ilvl w:val="1"/>
-          <w:numId w:val="1"/>
-        </w:numPr>
-      </w:pPr>
-      <w:proofErr w:type="spellStart"/>
+    </w:p>
+    <w:p>
+      <w:pPr>
+        <w:pStyle w:val="ListParagraph"/>
+        <w:numPr>
+          <w:ilvl w:val="1"/>
+          <w:numId w:val="1"/>
+        </w:numPr>
+      </w:pPr>
       <w:r>
         <w:t>trackPlayButton_AI</w:t>
       </w:r>
-      <w:proofErr w:type="spellEnd"/>
-    </w:p>
-    <w:p>
-      <w:pPr>
-        <w:pStyle w:val="ListParagraph"/>
-        <w:numPr>
-          <w:ilvl w:val="1"/>
-          <w:numId w:val="1"/>
-        </w:numPr>
-      </w:pPr>
-      <w:proofErr w:type="spellStart"/>
+    </w:p>
+    <w:p>
+      <w:pPr>
+        <w:pStyle w:val="ListParagraph"/>
+        <w:numPr>
+          <w:ilvl w:val="1"/>
+          <w:numId w:val="1"/>
+        </w:numPr>
+      </w:pPr>
       <w:r>
         <w:t>setUpPlaceBoatsAI</w:t>
+      </w:r>
+    </w:p>
+    <w:p>
+      <w:pPr>
+        <w:jc w:val="center"/>
+      </w:pPr>
+      <w:r>
+        <w:lastRenderedPageBreak/>
+        <w:t>“Five Guys” Team Meeting 6 – 10/16/19</w:t>
+      </w:r>
+    </w:p>
+    <w:p>
+      <w:pPr>
+        <w:jc w:val="center"/>
+      </w:pPr>
+    </w:p>
+    <w:p>
+      <w:r>
+        <w:t xml:space="preserve">ATTENDEES: </w:t>
+      </w:r>
+      <w:r>
+        <w:tab/>
+        <w:t>Rob, Qui, Beau, Afnan, Cole, Cameron</w:t>
+      </w:r>
+    </w:p>
+    <w:p>
+      <w:r>
+        <w:t xml:space="preserve">LOCATION: </w:t>
+      </w:r>
+      <w:r>
+        <w:tab/>
+      </w:r>
+      <w:r>
+        <w:tab/>
+        <w:t>Spahr Auditorium (Eaton 2)</w:t>
+      </w:r>
+    </w:p>
+    <w:p/>
+    <w:p>
+      <w:pPr>
+        <w:pStyle w:val="ListParagraph"/>
+        <w:numPr>
+          <w:ilvl w:val="0"/>
+          <w:numId w:val="1"/>
+        </w:numPr>
+      </w:pPr>
+      <w:r>
+        <w:t>Python3.7.4 and PyGame</w:t>
+      </w:r>
+    </w:p>
+    <w:p>
+      <w:pPr>
+        <w:pStyle w:val="ListParagraph"/>
+        <w:numPr>
+          <w:ilvl w:val="1"/>
+          <w:numId w:val="1"/>
+        </w:numPr>
+      </w:pPr>
+      <w:r>
+        <w:t xml:space="preserve">Inherited project runs poorly on Mac </w:t>
+      </w:r>
+      <w:r>
+        <w:sym w:font="Wingdings" w:char="F0E0"/>
+      </w:r>
+      <w:r>
+        <w:t xml:space="preserve"> Runs GREAT on Windows machines</w:t>
+      </w:r>
+    </w:p>
+    <w:p>
+      <w:pPr>
+        <w:pStyle w:val="ListParagraph"/>
+        <w:numPr>
+          <w:ilvl w:val="0"/>
+          <w:numId w:val="1"/>
+        </w:numPr>
+      </w:pPr>
+      <w:r>
+        <w:t>AI will use new game-states (Rob, Beau, Afnan)</w:t>
+      </w:r>
+    </w:p>
+    <w:p>
+      <w:pPr>
+        <w:pStyle w:val="ListParagraph"/>
+        <w:numPr>
+          <w:ilvl w:val="1"/>
+          <w:numId w:val="1"/>
+        </w:numPr>
+      </w:pPr>
+      <w:r>
+        <w:t xml:space="preserve">EasyAI </w:t>
+      </w:r>
+    </w:p>
+    <w:p>
+      <w:pPr>
+        <w:pStyle w:val="ListParagraph"/>
+        <w:numPr>
+          <w:ilvl w:val="2"/>
+          <w:numId w:val="1"/>
+        </w:numPr>
+      </w:pPr>
+      <w:r>
+        <w:t>randomly generate I and J (ROW/COL) between 0 and 8</w:t>
+      </w:r>
+    </w:p>
+    <w:p>
+      <w:pPr>
+        <w:pStyle w:val="ListParagraph"/>
+        <w:numPr>
+          <w:ilvl w:val="2"/>
+          <w:numId w:val="1"/>
+        </w:numPr>
+      </w:pPr>
+      <w:r>
+        <w:t>follow trackRects from “if isPoint...” on down</w:t>
+      </w:r>
+    </w:p>
+    <w:p>
+      <w:pPr>
+        <w:pStyle w:val="ListParagraph"/>
+        <w:numPr>
+          <w:ilvl w:val="1"/>
+          <w:numId w:val="1"/>
+        </w:numPr>
+      </w:pPr>
+      <w:r>
+        <w:t>MediumAI</w:t>
+      </w:r>
+    </w:p>
+    <w:p>
+      <w:pPr>
+        <w:pStyle w:val="ListParagraph"/>
+        <w:numPr>
+          <w:ilvl w:val="2"/>
+          <w:numId w:val="1"/>
+        </w:numPr>
+      </w:pPr>
+      <w:r>
+        <w:t>if(globalShipHitsAI is not null)</w:t>
+      </w:r>
+    </w:p>
+    <w:p>
+      <w:pPr>
+        <w:pStyle w:val="ListParagraph"/>
+        <w:numPr>
+          <w:ilvl w:val="3"/>
+          <w:numId w:val="1"/>
+        </w:numPr>
+      </w:pPr>
+      <w:r>
+        <w:t>use fireAdjacent function to generate ROW and COL to fire on</w:t>
+      </w:r>
+    </w:p>
+    <w:p>
+      <w:pPr>
+        <w:pStyle w:val="ListParagraph"/>
+        <w:numPr>
+          <w:ilvl w:val="3"/>
+          <w:numId w:val="1"/>
+        </w:numPr>
+      </w:pPr>
+      <w:r>
+        <w:t>if HIT</w:t>
+      </w:r>
+    </w:p>
+    <w:p>
+      <w:pPr>
+        <w:pStyle w:val="ListParagraph"/>
+        <w:numPr>
+          <w:ilvl w:val="4"/>
+          <w:numId w:val="1"/>
+        </w:numPr>
+      </w:pPr>
+      <w:r>
+        <w:t>if SUNK</w:t>
+      </w:r>
+    </w:p>
+    <w:p>
+      <w:pPr>
+        <w:pStyle w:val="ListParagraph"/>
+        <w:numPr>
+          <w:ilvl w:val="5"/>
+          <w:numId w:val="1"/>
+        </w:numPr>
+      </w:pPr>
+      <w:r>
+        <w:t>globalShipHitsAI = remove coordinates of ONLY the sunk ship</w:t>
+      </w:r>
+    </w:p>
+    <w:p>
+      <w:pPr>
+        <w:pStyle w:val="ListParagraph"/>
+        <w:numPr>
+          <w:ilvl w:val="5"/>
+          <w:numId w:val="1"/>
+        </w:numPr>
+      </w:pPr>
+      <w:r>
+        <w:t>globalShipMissAI = null ???</w:t>
+      </w:r>
+    </w:p>
+    <w:p>
+      <w:pPr>
+        <w:pStyle w:val="ListParagraph"/>
+        <w:numPr>
+          <w:ilvl w:val="4"/>
+          <w:numId w:val="1"/>
+        </w:numPr>
+      </w:pPr>
+      <w:r>
+        <w:t>else</w:t>
+      </w:r>
+    </w:p>
+    <w:p>
+      <w:pPr>
+        <w:pStyle w:val="ListParagraph"/>
+        <w:numPr>
+          <w:ilvl w:val="5"/>
+          <w:numId w:val="1"/>
+        </w:numPr>
+      </w:pPr>
+      <w:r>
+        <w:t>add coordinate to globalShipHitsAI</w:t>
+      </w:r>
+    </w:p>
+    <w:p>
+      <w:pPr>
+        <w:pStyle w:val="ListParagraph"/>
+        <w:numPr>
+          <w:ilvl w:val="3"/>
+          <w:numId w:val="1"/>
+        </w:numPr>
+      </w:pPr>
+      <w:r>
+        <w:t>if MISS</w:t>
+      </w:r>
+    </w:p>
+    <w:p>
+      <w:pPr>
+        <w:pStyle w:val="ListParagraph"/>
+        <w:numPr>
+          <w:ilvl w:val="4"/>
+          <w:numId w:val="1"/>
+        </w:numPr>
+      </w:pPr>
+      <w:r>
+        <w:t>add coordinate to globalShipMissAI ???</w:t>
+      </w:r>
+    </w:p>
+    <w:p>
+      <w:pPr>
+        <w:pStyle w:val="ListParagraph"/>
+        <w:numPr>
+          <w:ilvl w:val="2"/>
+          <w:numId w:val="1"/>
+        </w:numPr>
+      </w:pPr>
+      <w:r>
+        <w:t>else</w:t>
+      </w:r>
+    </w:p>
+    <w:p>
+      <w:pPr>
+        <w:pStyle w:val="ListParagraph"/>
+        <w:numPr>
+          <w:ilvl w:val="3"/>
+          <w:numId w:val="1"/>
+        </w:numPr>
+      </w:pPr>
+      <w:r>
+        <w:t>fire randomly</w:t>
+      </w:r>
+    </w:p>
+    <w:p>
+      <w:pPr>
+        <w:pStyle w:val="ListParagraph"/>
+        <w:numPr>
+          <w:ilvl w:val="3"/>
+          <w:numId w:val="1"/>
+        </w:numPr>
+      </w:pPr>
+      <w:r>
+        <w:t>if HIT</w:t>
+      </w:r>
+    </w:p>
+    <w:p>
+      <w:pPr>
+        <w:pStyle w:val="ListParagraph"/>
+        <w:numPr>
+          <w:ilvl w:val="4"/>
+          <w:numId w:val="1"/>
+        </w:numPr>
+      </w:pPr>
+      <w:r>
+        <w:t>add coordinate to globalShipHitsAI</w:t>
+      </w:r>
+    </w:p>
+    <w:p>
+      <w:pPr>
+        <w:pStyle w:val="ListParagraph"/>
+        <w:numPr>
+          <w:ilvl w:val="1"/>
+          <w:numId w:val="1"/>
+        </w:numPr>
+      </w:pPr>
+      <w:r>
+        <w:t>HardAI</w:t>
+      </w:r>
+    </w:p>
+    <w:p>
+      <w:pPr>
+        <w:pStyle w:val="ListParagraph"/>
+        <w:numPr>
+          <w:ilvl w:val="2"/>
+          <w:numId w:val="1"/>
+        </w:numPr>
+      </w:pPr>
+      <w:r>
+        <w:t>simple, just need to decide on order of hits (randomly hits ships? or goes smallest to largest?)</w:t>
+      </w:r>
+    </w:p>
+    <w:p>
+      <w:pPr>
+        <w:pStyle w:val="ListParagraph"/>
+        <w:numPr>
+          <w:ilvl w:val="0"/>
+          <w:numId w:val="1"/>
+        </w:numPr>
+      </w:pPr>
+      <w:r>
+        <w:t>Cameron and Cole will be working together to implement Sound Effects</w:t>
+      </w:r>
+    </w:p>
+    <w:p>
+      <w:pPr>
+        <w:pStyle w:val="ListParagraph"/>
+        <w:numPr>
+          <w:ilvl w:val="1"/>
+          <w:numId w:val="1"/>
+        </w:numPr>
+      </w:pPr>
+      <w:r>
+        <w:t>Either find and cite free, open-source sounds from online OR create your own sound effects</w:t>
+      </w:r>
+    </w:p>
+    <w:p>
+      <w:pPr>
+        <w:pStyle w:val="ListParagraph"/>
+        <w:numPr>
+          <w:ilvl w:val="2"/>
+          <w:numId w:val="1"/>
+        </w:numPr>
+      </w:pPr>
+      <w:r>
+        <w:t>Make sure to include citation information if sounds are taken from online</w:t>
+      </w:r>
+    </w:p>
+    <w:p>
+      <w:pPr>
+        <w:pStyle w:val="ListParagraph"/>
+        <w:numPr>
+          <w:ilvl w:val="0"/>
+          <w:numId w:val="1"/>
+        </w:numPr>
+      </w:pPr>
+      <w:r>
+        <w:t>Afnan, Beau, and Rob will work on implementation of AI and AI testing throughout next few days</w:t>
+      </w:r>
+    </w:p>
+    <w:p>
+      <w:pPr>
+        <w:pStyle w:val="ListParagraph"/>
+        <w:numPr>
+          <w:ilvl w:val="0"/>
+          <w:numId w:val="1"/>
+        </w:numPr>
+      </w:pPr>
+      <w:r>
+        <w:t>Qui made progress on GUI scoreboard</w:t>
+      </w:r>
+    </w:p>
+    <w:p>
+      <w:pPr>
+        <w:pStyle w:val="ListParagraph"/>
+        <w:numPr>
+          <w:ilvl w:val="0"/>
+          <w:numId w:val="1"/>
+        </w:numPr>
+      </w:pPr>
+      <w:r>
+        <w:t>Bug fixes made to how the game runs</w:t>
+      </w:r>
+    </w:p>
+    <w:p>
+      <w:pPr>
+        <w:pStyle w:val="ListParagraph"/>
+        <w:numPr>
+          <w:ilvl w:val="1"/>
+          <w:numId w:val="1"/>
+        </w:numPr>
+      </w:pPr>
+      <w:r>
+        <w:t>More bugs created in the process</w:t>
+      </w:r>
+    </w:p>
+    <w:p/>
+    <w:p/>
+    <w:p/>
+    <w:p/>
+    <w:p/>
+    <w:p/>
+    <w:p/>
+    <w:p>
+      <w:pPr>
+        <w:jc w:val="center"/>
+      </w:pPr>
+      <w:r>
+        <w:lastRenderedPageBreak/>
+        <w:t>“Five Guys” Team Meeting 7 – 10/18/19</w:t>
+      </w:r>
+    </w:p>
+    <w:p>
+      <w:pPr>
+        <w:jc w:val="center"/>
+      </w:pPr>
+    </w:p>
+    <w:p>
+      <w:r>
+        <w:t xml:space="preserve">ATTENDEES: </w:t>
+      </w:r>
+      <w:r>
+        <w:tab/>
+        <w:t>Rob, Qui, Beau, Afnan</w:t>
+      </w:r>
+    </w:p>
+    <w:p>
+      <w:r>
+        <w:t xml:space="preserve">LOCATION: </w:t>
+      </w:r>
+      <w:r>
+        <w:tab/>
+      </w:r>
+      <w:r>
+        <w:tab/>
+        <w:t>Spahr Auditorium (Eaton 2)</w:t>
+      </w:r>
+      <w:r>
+        <w:t xml:space="preserve"> &amp; Fishbowl</w:t>
+      </w:r>
+    </w:p>
+    <w:p/>
+    <w:p>
+      <w:pPr>
+        <w:pStyle w:val="ListParagraph"/>
+        <w:numPr>
+          <w:ilvl w:val="0"/>
+          <w:numId w:val="1"/>
+        </w:numPr>
+      </w:pPr>
+      <w:r>
+        <w:t>Python3.7.4 and PyGame</w:t>
+      </w:r>
+    </w:p>
+    <w:p>
+      <w:pPr>
+        <w:pStyle w:val="ListParagraph"/>
+        <w:numPr>
+          <w:ilvl w:val="1"/>
+          <w:numId w:val="1"/>
+        </w:numPr>
+      </w:pPr>
+      <w:r>
+        <w:t xml:space="preserve">Inherited project runs poorly on Mac </w:t>
+      </w:r>
+      <w:r>
+        <w:sym w:font="Wingdings" w:char="F0E0"/>
+      </w:r>
+      <w:r>
+        <w:t xml:space="preserve"> Runs GREAT on Windows machines</w:t>
+      </w:r>
+    </w:p>
+    <w:p>
+      <w:pPr>
+        <w:pStyle w:val="ListParagraph"/>
+        <w:numPr>
+          <w:ilvl w:val="0"/>
+          <w:numId w:val="1"/>
+        </w:numPr>
+      </w:pPr>
+      <w:r>
+        <w:t>Cameron and Cole will be working together to implement Sound Effects</w:t>
+      </w:r>
+    </w:p>
+    <w:p>
+      <w:pPr>
+        <w:pStyle w:val="ListParagraph"/>
+        <w:numPr>
+          <w:ilvl w:val="1"/>
+          <w:numId w:val="1"/>
+        </w:numPr>
+      </w:pPr>
+      <w:r>
+        <w:t>Make sure to include citation information if sounds are taken from online</w:t>
+      </w:r>
+    </w:p>
+    <w:p>
+      <w:pPr>
+        <w:pStyle w:val="ListParagraph"/>
+        <w:numPr>
+          <w:ilvl w:val="0"/>
+          <w:numId w:val="1"/>
+        </w:numPr>
+      </w:pPr>
+      <w:r>
+        <w:t>AI team (Beau, Afnan, Rob) meeting up today at about 4PM to fully implement AI and test the AI functionality</w:t>
+      </w:r>
+    </w:p>
+    <w:p>
+      <w:pPr>
+        <w:pStyle w:val="ListParagraph"/>
+        <w:numPr>
+          <w:ilvl w:val="1"/>
+          <w:numId w:val="1"/>
+        </w:numPr>
+      </w:pPr>
+      <w:r>
+        <w:t>Will also work on bug</w:t>
+      </w:r>
+      <w:r>
+        <w:t>s as we find them</w:t>
+      </w:r>
+    </w:p>
+    <w:p>
+      <w:pPr>
+        <w:pStyle w:val="ListParagraph"/>
+        <w:numPr>
+          <w:ilvl w:val="2"/>
+          <w:numId w:val="1"/>
+        </w:numPr>
+      </w:pPr>
+      <w:r>
+        <w:t>AI is continually firing (extra loop)</w:t>
+      </w:r>
+    </w:p>
+    <w:p>
+      <w:pPr>
+        <w:pStyle w:val="ListParagraph"/>
+        <w:numPr>
+          <w:ilvl w:val="2"/>
+          <w:numId w:val="1"/>
+        </w:numPr>
+      </w:pPr>
+      <w:r>
+        <w:t>Scoreboard is not updating properly anymore</w:t>
+      </w:r>
+    </w:p>
+    <w:p>
+      <w:pPr>
+        <w:pStyle w:val="ListParagraph"/>
+        <w:numPr>
+          <w:ilvl w:val="0"/>
+          <w:numId w:val="1"/>
+        </w:numPr>
+      </w:pPr>
+      <w:r>
+        <w:t>Austin has been making progress on Medium AI function fireAdjacent()</w:t>
+      </w:r>
+    </w:p>
+    <w:p>
+      <w:pPr>
+        <w:pStyle w:val="ListParagraph"/>
+        <w:numPr>
+          <w:ilvl w:val="1"/>
+          <w:numId w:val="1"/>
+        </w:numPr>
+      </w:pPr>
+      <w:r>
+        <w:t xml:space="preserve">it’s been a difficult task... </w:t>
+      </w:r>
+      <w:r>
+        <w:t>Ran ideas for his implementation by Beau and Rob</w:t>
+      </w:r>
+    </w:p>
+    <w:p>
+      <w:pPr>
+        <w:pStyle w:val="ListParagraph"/>
+        <w:numPr>
+          <w:ilvl w:val="1"/>
+          <w:numId w:val="1"/>
+        </w:numPr>
+      </w:pPr>
+      <w:r>
+        <w:t>Austin pushed fireAdjacent() to master branch</w:t>
+      </w:r>
+    </w:p>
+    <w:p>
+      <w:pPr>
+        <w:pStyle w:val="ListParagraph"/>
+        <w:numPr>
+          <w:ilvl w:val="2"/>
+          <w:numId w:val="1"/>
+        </w:numPr>
+      </w:pPr>
+      <w:r>
+        <w:t>for coord in reversed(shipHitsAI):</w:t>
+      </w:r>
+    </w:p>
+    <w:p>
+      <w:pPr>
+        <w:pStyle w:val="ListParagraph"/>
+        <w:numPr>
+          <w:ilvl w:val="3"/>
+          <w:numId w:val="1"/>
+        </w:numPr>
+      </w:pPr>
+      <w:r>
+        <w:t>if(aboveCoord is on board and has not been shot at)</w:t>
+      </w:r>
+    </w:p>
+    <w:p>
+      <w:pPr>
+        <w:pStyle w:val="ListParagraph"/>
+        <w:numPr>
+          <w:ilvl w:val="4"/>
+          <w:numId w:val="1"/>
+        </w:numPr>
+      </w:pPr>
+      <w:r>
+        <w:t>return aboveCoord</w:t>
+      </w:r>
+    </w:p>
+    <w:p>
+      <w:pPr>
+        <w:pStyle w:val="ListParagraph"/>
+        <w:numPr>
+          <w:ilvl w:val="3"/>
+          <w:numId w:val="1"/>
+        </w:numPr>
+      </w:pPr>
+      <w:r>
+        <w:t>elif(rightCoord is on board and has not been shot at)</w:t>
+      </w:r>
+    </w:p>
+    <w:p>
+      <w:pPr>
+        <w:pStyle w:val="ListParagraph"/>
+        <w:numPr>
+          <w:ilvl w:val="4"/>
+          <w:numId w:val="1"/>
+        </w:numPr>
+      </w:pPr>
+      <w:r>
+        <w:t>return rightCoord</w:t>
+      </w:r>
+    </w:p>
+    <w:p>
+      <w:pPr>
+        <w:pStyle w:val="ListParagraph"/>
+        <w:numPr>
+          <w:ilvl w:val="3"/>
+          <w:numId w:val="1"/>
+        </w:numPr>
+      </w:pPr>
+      <w:r>
+        <w:t>elif(bottomCoord is on board and has not been shot at)</w:t>
+      </w:r>
+    </w:p>
+    <w:p>
+      <w:pPr>
+        <w:pStyle w:val="ListParagraph"/>
+        <w:numPr>
+          <w:ilvl w:val="4"/>
+          <w:numId w:val="1"/>
+        </w:numPr>
+      </w:pPr>
+      <w:r>
+        <w:t>return bottomCoord</w:t>
+      </w:r>
+    </w:p>
+    <w:p>
+      <w:pPr>
+        <w:pStyle w:val="ListParagraph"/>
+        <w:numPr>
+          <w:ilvl w:val="3"/>
+          <w:numId w:val="1"/>
+        </w:numPr>
+      </w:pPr>
+      <w:r>
+        <w:t>elif(leftCoord is on board and has not been shot at)</w:t>
+      </w:r>
+    </w:p>
+    <w:p>
+      <w:pPr>
+        <w:pStyle w:val="ListParagraph"/>
+        <w:numPr>
+          <w:ilvl w:val="4"/>
+          <w:numId w:val="1"/>
+        </w:numPr>
+      </w:pPr>
+      <w:r>
+        <w:t>return leftCoord</w:t>
+      </w:r>
+    </w:p>
+    <w:p>
+      <w:pPr>
+        <w:pStyle w:val="ListParagraph"/>
+        <w:numPr>
+          <w:ilvl w:val="2"/>
+          <w:numId w:val="1"/>
+        </w:numPr>
+      </w:pPr>
+      <w:r>
+        <w:t>if fireAdjacent is called, you already know that it WILL find a good place to shoot at</w:t>
+      </w:r>
+    </w:p>
+    <w:p>
+      <w:pPr>
+        <w:pStyle w:val="ListParagraph"/>
+        <w:numPr>
+          <w:ilvl w:val="2"/>
+          <w:numId w:val="1"/>
+        </w:numPr>
+      </w:pPr>
+      <w:r>
+        <w:t>shipHitsAI = [(x_1, y_1), (x_2, y_2), ...</w:t>
       </w:r>
       <w:bookmarkStart w:id="0" w:name="_GoBack"/>
       <w:bookmarkEnd w:id="0"/>
-      <w:proofErr w:type="spellEnd"/>
+      <w:r>
+        <w:t>]</w:t>
+      </w:r>
+    </w:p>
+    <w:p>
+      <w:pPr>
+        <w:pStyle w:val="ListParagraph"/>
+        <w:numPr>
+          <w:ilvl w:val="0"/>
+          <w:numId w:val="1"/>
+        </w:numPr>
+      </w:pPr>
+      <w:r>
+        <w:t>As of 530PM today, Human vs Human, Human vs AI (all difficulties) are functional and mostly tested</w:t>
+      </w:r>
+    </w:p>
+    <w:p>
+      <w:pPr>
+        <w:pStyle w:val="ListParagraph"/>
+        <w:numPr>
+          <w:ilvl w:val="1"/>
+          <w:numId w:val="1"/>
+        </w:numPr>
+      </w:pPr>
+      <w:r>
+        <w:t xml:space="preserve">Documentation </w:t>
+      </w:r>
+      <w:r>
+        <w:t xml:space="preserve">API was discovered and documentation </w:t>
+      </w:r>
+      <w:r>
+        <w:t>has been written for the new functions</w:t>
+      </w:r>
+      <w:r>
+        <w:t xml:space="preserve"> we implemented</w:t>
+      </w:r>
+    </w:p>
+    <w:p>
+      <w:pPr>
+        <w:pStyle w:val="ListParagraph"/>
+        <w:numPr>
+          <w:ilvl w:val="2"/>
+          <w:numId w:val="1"/>
+        </w:numPr>
+      </w:pPr>
+      <w:r>
+        <w:t>Afnan will download Sphinx Documentation API (</w:t>
+      </w:r>
+      <w:hyperlink r:id="rId5" w:history="1">
+        <w:r>
+          <w:rPr>
+            <w:rStyle w:val="Hyperlink"/>
+          </w:rPr>
+          <w:t>https://www.sphinx-doc.org/en/master/usage/quickstart.html</w:t>
+        </w:r>
+      </w:hyperlink>
+      <w:r>
+        <w:t>) as well as update the Docs files to reflect the new function documentation</w:t>
+      </w:r>
+    </w:p>
+    <w:p>
+      <w:pPr>
+        <w:pStyle w:val="ListParagraph"/>
+        <w:numPr>
+          <w:ilvl w:val="1"/>
+          <w:numId w:val="1"/>
+        </w:numPr>
+      </w:pPr>
+      <w:r>
+        <w:t>showboatHuman was implemented and fixed</w:t>
+      </w:r>
+    </w:p>
+    <w:p>
+      <w:pPr>
+        <w:pStyle w:val="ListParagraph"/>
+        <w:numPr>
+          <w:ilvl w:val="1"/>
+          <w:numId w:val="1"/>
+        </w:numPr>
+      </w:pPr>
+      <w:r>
+        <w:t>Scoreboard bug was fixed</w:t>
+      </w:r>
+    </w:p>
+    <w:p>
+      <w:pPr>
+        <w:pStyle w:val="ListParagraph"/>
+        <w:numPr>
+          <w:ilvl w:val="1"/>
+          <w:numId w:val="1"/>
+        </w:numPr>
+      </w:pPr>
+      <w:r>
+        <w:t xml:space="preserve">Initial testing of Human VS Easy AI </w:t>
+      </w:r>
+      <w:r>
+        <w:t xml:space="preserve">went </w:t>
+      </w:r>
+      <w:r>
+        <w:t>great, no issues at all</w:t>
+      </w:r>
+    </w:p>
+    <w:p>
+      <w:pPr>
+        <w:pStyle w:val="ListParagraph"/>
+        <w:numPr>
+          <w:ilvl w:val="1"/>
+          <w:numId w:val="1"/>
+        </w:numPr>
+      </w:pPr>
+      <w:r>
+        <w:t>Initial testing of Human VS Medium AI</w:t>
+      </w:r>
+      <w:r>
+        <w:t xml:space="preserve"> </w:t>
+      </w:r>
+      <w:r>
+        <w:t>went well, no obvious issues</w:t>
+      </w:r>
+    </w:p>
+    <w:p>
+      <w:pPr>
+        <w:pStyle w:val="ListParagraph"/>
+        <w:numPr>
+          <w:ilvl w:val="1"/>
+          <w:numId w:val="1"/>
+        </w:numPr>
+      </w:pPr>
+      <w:r>
+        <w:t>Initial testing of Human VS Hard AI went well, no issues at all</w:t>
+      </w:r>
+    </w:p>
+    <w:p>
+      <w:pPr>
+        <w:pStyle w:val="ListParagraph"/>
+        <w:numPr>
+          <w:ilvl w:val="0"/>
+          <w:numId w:val="1"/>
+        </w:numPr>
+      </w:pPr>
+      <w:r>
+        <w:t>Cameron and Cole still need to implement sound effects</w:t>
+      </w:r>
+    </w:p>
+    <w:p>
+      <w:pPr>
+        <w:pStyle w:val="ListParagraph"/>
+        <w:numPr>
+          <w:ilvl w:val="1"/>
+          <w:numId w:val="1"/>
+        </w:numPr>
+      </w:pPr>
+      <w:r>
+        <w:t>Works Cited text file!!</w:t>
+      </w:r>
+    </w:p>
+    <w:p>
+      <w:pPr>
+        <w:pStyle w:val="ListParagraph"/>
+        <w:ind w:left="1440"/>
+      </w:pPr>
     </w:p>
     <w:sectPr>
       <w:pgSz w:w="12240" w:h="15840"/>
@@ -2163,7 +2777,7 @@
     </w:rPrDefault>
     <w:pPrDefault/>
   </w:docDefaults>
-  <w:latentStyles w:defLockedState="0" w:defUIPriority="99" w:defSemiHidden="0" w:defUnhideWhenUsed="0" w:defQFormat="0" w:count="377">
+  <w:latentStyles w:defLockedState="0" w:defUIPriority="99" w:defSemiHidden="0" w:defUnhideWhenUsed="0" w:defQFormat="0" w:count="376">
     <w:lsdException w:name="Normal" w:uiPriority="0" w:qFormat="1"/>
     <w:lsdException w:name="heading 1" w:uiPriority="9" w:qFormat="1"/>
     <w:lsdException w:name="heading 2" w:semiHidden="1" w:uiPriority="9" w:unhideWhenUsed="1" w:qFormat="1"/>
@@ -2545,7 +3159,6 @@
   <w:style w:type="character" w:default="1" w:styleId="DefaultParagraphFont">
     <w:name w:val="Default Paragraph Font"/>
     <w:uiPriority w:val="1"/>
-    <w:semiHidden/>
     <w:unhideWhenUsed/>
   </w:style>
   <w:style w:type="table" w:default="1" w:styleId="TableNormal">
@@ -2579,6 +3192,27 @@
       <w:ind w:left="720"/>
       <w:contextualSpacing/>
     </w:pPr>
+  </w:style>
+  <w:style w:type="character" w:styleId="Hyperlink">
+    <w:name w:val="Hyperlink"/>
+    <w:basedOn w:val="DefaultParagraphFont"/>
+    <w:uiPriority w:val="99"/>
+    <w:unhideWhenUsed/>
+    <w:rsid w:val="009256EE"/>
+    <w:rPr>
+      <w:color w:val="0563C1" w:themeColor="hyperlink"/>
+      <w:u w:val="single"/>
+    </w:rPr>
+  </w:style>
+  <w:style w:type="character" w:styleId="UnresolvedMention">
+    <w:name w:val="Unresolved Mention"/>
+    <w:basedOn w:val="DefaultParagraphFont"/>
+    <w:uiPriority w:val="99"/>
+    <w:rsid w:val="009256EE"/>
+    <w:rPr>
+      <w:color w:val="605E5C"/>
+      <w:shd w:val="clear" w:color="auto" w:fill="E1DFDD"/>
+    </w:rPr>
   </w:style>
 </w:styles>
 </file>

</xml_diff>